<commit_message>
Updated documentation, added brief details about TODOs in Power Supply section, and Oscillator Circuit section
</commit_message>
<xml_diff>
--- a/docs/Collective Documentation.docx
+++ b/docs/Collective Documentation.docx
@@ -1265,8 +1265,483 @@
         </w:rPr>
         <w:t>Board Design Considerations</w:t>
       </w:r>
+    </w:p>
+    <w:p>
+      <w:pPr>
+        <w:pStyle w:val="ListParagraph"/>
+        <w:ind w:left="1440"/>
+        <w:rPr>
+          <w:rFonts w:ascii="Arial Nova" w:hAnsi="Arial Nova"/>
+        </w:rPr>
+      </w:pPr>
+      <w:r>
+        <w:rPr>
+          <w:rFonts w:ascii="Arial Nova" w:hAnsi="Arial Nova"/>
+        </w:rPr>
+        <w:t>Put a diagram.</w:t>
+      </w:r>
+    </w:p>
+    <w:p>
+      <w:pPr>
+        <w:pStyle w:val="ListParagraph"/>
+        <w:ind w:left="1440"/>
+        <w:rPr>
+          <w:rFonts w:ascii="Arial Nova" w:hAnsi="Arial Nova"/>
+        </w:rPr>
+      </w:pPr>
+      <w:r>
+        <w:rPr>
+          <w:rFonts w:ascii="Arial Nova" w:hAnsi="Arial Nova"/>
+        </w:rPr>
+        <w:t>Talk about what board we are talking about – Target Board or AVR Embedded System Board</w:t>
+      </w:r>
+    </w:p>
+    <w:p>
+      <w:pPr>
+        <w:pStyle w:val="ListParagraph"/>
+        <w:ind w:left="1440"/>
+        <w:rPr>
+          <w:rFonts w:ascii="Arial Nova" w:hAnsi="Arial Nova"/>
+        </w:rPr>
+      </w:pPr>
+      <w:r>
+        <w:rPr>
+          <w:rFonts w:ascii="Arial Nova" w:hAnsi="Arial Nova"/>
+        </w:rPr>
+        <w:t>Give overview of Connectors, what considerations we put when we added the connectors</w:t>
+      </w:r>
+    </w:p>
+    <w:p>
+      <w:pPr>
+        <w:pStyle w:val="ListParagraph"/>
+        <w:ind w:left="1440"/>
+        <w:rPr>
+          <w:rFonts w:ascii="Arial Nova" w:hAnsi="Arial Nova"/>
+        </w:rPr>
+      </w:pPr>
+      <w:r>
+        <w:rPr>
+          <w:rFonts w:ascii="Arial Nova" w:hAnsi="Arial Nova"/>
+        </w:rPr>
+        <w:t>Give detailed analysis regarding the flowing current and how decoupling capacitors will interact with the flow of current</w:t>
+      </w:r>
+    </w:p>
+    <w:p>
+      <w:pPr>
+        <w:pStyle w:val="ListParagraph"/>
+        <w:numPr>
+          <w:ilvl w:val="2"/>
+          <w:numId w:val="18"/>
+        </w:numPr>
+        <w:rPr>
+          <w:rFonts w:ascii="Arial Nova" w:hAnsi="Arial Nova"/>
+        </w:rPr>
+      </w:pPr>
+      <w:r>
+        <w:rPr>
+          <w:rFonts w:ascii="Arial Nova" w:hAnsi="Arial Nova"/>
+        </w:rPr>
+        <w:t>Power Supply</w:t>
+      </w:r>
+    </w:p>
+    <w:p>
+      <w:pPr>
+        <w:pStyle w:val="ListParagraph"/>
+        <w:ind w:left="2160"/>
+        <w:rPr>
+          <w:rFonts w:ascii="Arial Nova" w:hAnsi="Arial Nova"/>
+        </w:rPr>
+      </w:pPr>
+      <w:r>
+        <w:rPr>
+          <w:rFonts w:ascii="Arial Nova" w:hAnsi="Arial Nova"/>
+        </w:rPr>
+        <w:t xml:space="preserve">We are using 9V Power Supply unit to get the power. This provides 9V DC. We have a bridge rectifier for reverse polarity protection. Output of the bridge rectifier is 7.3V, because of voltage drop across the diodes. This voltage is brought down to 5V by 7805. We have added adequate capacitors on Input and Output rails to ensure noise suppression. This 5V rail is available for other components to use. (Talk about current consumption through this 5V regulator, give details of thermal calculations.)  </w:t>
+      </w:r>
+      <w:r>
+        <w:rPr>
+          <w:rFonts w:ascii="Arial Nova" w:hAnsi="Arial Nova"/>
+        </w:rPr>
+        <w:t>One of the consumers of this 5V is MSP432P401R Development Board which acts as programmer.</w:t>
+      </w:r>
+      <w:r>
+        <w:rPr>
+          <w:rFonts w:ascii="Arial Nova" w:hAnsi="Arial Nova"/>
+        </w:rPr>
+        <w:t xml:space="preserve"> Other consumer is MCP1857 which is used to generate 3.3V Power Rail. 3.3V Power rail is used to power the AVR Embedded System.</w:t>
+      </w:r>
+    </w:p>
+    <w:p>
+      <w:pPr>
+        <w:pStyle w:val="ListParagraph"/>
+        <w:numPr>
+          <w:ilvl w:val="1"/>
+          <w:numId w:val="19"/>
+        </w:numPr>
+        <w:rPr>
+          <w:rFonts w:ascii="Arial Nova" w:hAnsi="Arial Nova"/>
+        </w:rPr>
+      </w:pPr>
+      <w:r>
+        <w:rPr>
+          <w:rFonts w:ascii="Arial Nova" w:hAnsi="Arial Nova"/>
+        </w:rPr>
+        <w:t>Talk about why we choose MCP1857, talk about why we choose 7805, choices of decouping capacitors roughly</w:t>
+      </w:r>
+    </w:p>
+    <w:p>
+      <w:pPr>
+        <w:pStyle w:val="ListParagraph"/>
+        <w:numPr>
+          <w:ilvl w:val="1"/>
+          <w:numId w:val="19"/>
+        </w:numPr>
+        <w:rPr>
+          <w:rFonts w:ascii="Arial Nova" w:hAnsi="Arial Nova"/>
+        </w:rPr>
+      </w:pPr>
+      <w:r>
+        <w:rPr>
+          <w:rFonts w:ascii="Arial Nova" w:hAnsi="Arial Nova"/>
+        </w:rPr>
+        <w:t>Add graph for power on, power rail voltages for 5V and 3.3V rails.</w:t>
+      </w:r>
+    </w:p>
+    <w:p>
+      <w:pPr>
+        <w:pStyle w:val="ListParagraph"/>
+        <w:numPr>
+          <w:ilvl w:val="2"/>
+          <w:numId w:val="18"/>
+        </w:numPr>
+        <w:rPr>
+          <w:rFonts w:ascii="Arial Nova" w:hAnsi="Arial Nova"/>
+        </w:rPr>
+      </w:pPr>
+      <w:r>
+        <w:rPr>
+          <w:rFonts w:ascii="Arial Nova" w:hAnsi="Arial Nova"/>
+        </w:rPr>
+        <w:lastRenderedPageBreak/>
+        <w:t>Oscillator Circuit</w:t>
+      </w:r>
+    </w:p>
+    <w:p>
+      <w:pPr>
+        <w:pStyle w:val="ListParagraph"/>
+        <w:ind w:left="2160"/>
+        <w:rPr>
+          <w:rFonts w:ascii="Arial Nova" w:hAnsi="Arial Nova"/>
+        </w:rPr>
+      </w:pPr>
+      <w:r>
+        <w:rPr>
+          <w:rFonts w:ascii="Arial Nova" w:hAnsi="Arial Nova"/>
+        </w:rPr>
+        <w:t xml:space="preserve">We have used 8 MHz oscillator for the circuit. </w:t>
+      </w:r>
+    </w:p>
+    <w:p>
+      <w:pPr>
+        <w:pStyle w:val="ListParagraph"/>
+        <w:ind w:left="2160"/>
+        <w:rPr>
+          <w:rFonts w:ascii="Arial Nova" w:hAnsi="Arial Nova"/>
+        </w:rPr>
+      </w:pPr>
+      <w:r>
+        <w:rPr>
+          <w:rFonts w:ascii="Arial Nova" w:hAnsi="Arial Nova"/>
+        </w:rPr>
+        <w:t>Attach the screenshot of application note talking about the values of capacitor to be used.</w:t>
+      </w:r>
+    </w:p>
+    <w:p>
+      <w:pPr>
+        <w:pStyle w:val="ListParagraph"/>
+        <w:ind w:left="2160"/>
+        <w:rPr>
+          <w:rFonts w:ascii="Arial Nova" w:hAnsi="Arial Nova"/>
+        </w:rPr>
+      </w:pPr>
+      <w:r>
+        <w:rPr>
+          <w:rFonts w:ascii="Arial Nova" w:hAnsi="Arial Nova"/>
+        </w:rPr>
+        <w:t>Put a photo of actual oscillator on the board, and different considerations we had to take care of, and the possible errors it produces</w:t>
+      </w:r>
+    </w:p>
+    <w:p>
+      <w:pPr>
+        <w:pStyle w:val="ListParagraph"/>
+        <w:ind w:left="2160"/>
+        <w:rPr>
+          <w:rFonts w:ascii="Arial Nova" w:hAnsi="Arial Nova"/>
+        </w:rPr>
+      </w:pPr>
+      <w:r>
+        <w:rPr>
+          <w:rFonts w:ascii="Arial Nova" w:hAnsi="Arial Nova"/>
+        </w:rPr>
+        <w:t xml:space="preserve">Put a oscilloscope screenshot of oscillator rise up time. Talk about the fuse setting we changed to get the clock from oscillator, and the delay timing – which is perfectly adequate. </w:t>
+      </w:r>
+    </w:p>
+    <w:p>
+      <w:pPr>
+        <w:pStyle w:val="ListParagraph"/>
+        <w:ind w:left="2160"/>
+        <w:rPr>
+          <w:rFonts w:ascii="Arial Nova" w:hAnsi="Arial Nova"/>
+        </w:rPr>
+      </w:pPr>
+      <w:r>
+        <w:rPr>
+          <w:rFonts w:ascii="Arial Nova" w:hAnsi="Arial Nova"/>
+        </w:rPr>
+        <w:t>Talk about why 8MHz crystal and not 16 MHz, show the curve about stable frequency operation – check if it’s alright first</w:t>
+      </w:r>
       <w:bookmarkStart w:id="5" w:name="_GoBack"/>
       <w:bookmarkEnd w:id="5"/>
+    </w:p>
+    <w:p>
+      <w:pPr>
+        <w:pStyle w:val="ListParagraph"/>
+        <w:numPr>
+          <w:ilvl w:val="2"/>
+          <w:numId w:val="18"/>
+        </w:numPr>
+        <w:rPr>
+          <w:rFonts w:ascii="Arial Nova" w:hAnsi="Arial Nova"/>
+        </w:rPr>
+      </w:pPr>
+      <w:r>
+        <w:rPr>
+          <w:rFonts w:ascii="Arial Nova" w:hAnsi="Arial Nova"/>
+        </w:rPr>
+        <w:t>Reset Circuit</w:t>
+      </w:r>
+    </w:p>
+    <w:p>
+      <w:pPr>
+        <w:pStyle w:val="ListParagraph"/>
+        <w:numPr>
+          <w:ilvl w:val="2"/>
+          <w:numId w:val="18"/>
+        </w:numPr>
+        <w:rPr>
+          <w:rFonts w:ascii="Arial Nova" w:hAnsi="Arial Nova"/>
+        </w:rPr>
+      </w:pPr>
+      <w:r>
+        <w:rPr>
+          <w:rFonts w:ascii="Arial Nova" w:hAnsi="Arial Nova"/>
+        </w:rPr>
+        <w:t>General Things for convenience</w:t>
+      </w:r>
+    </w:p>
+    <w:p>
+      <w:pPr>
+        <w:pStyle w:val="ListParagraph"/>
+        <w:numPr>
+          <w:ilvl w:val="2"/>
+          <w:numId w:val="18"/>
+        </w:numPr>
+        <w:rPr>
+          <w:rFonts w:ascii="Arial Nova" w:hAnsi="Arial Nova"/>
+        </w:rPr>
+      </w:pPr>
+      <w:r>
+        <w:rPr>
+          <w:rFonts w:ascii="Arial Nova" w:hAnsi="Arial Nova"/>
+        </w:rPr>
+        <w:t>MSP432P401R Development Board</w:t>
+      </w:r>
+    </w:p>
+    <w:p>
+      <w:pPr>
+        <w:pStyle w:val="ListParagraph"/>
+        <w:numPr>
+          <w:ilvl w:val="1"/>
+          <w:numId w:val="18"/>
+        </w:numPr>
+        <w:rPr>
+          <w:rFonts w:ascii="Arial Nova" w:hAnsi="Arial Nova"/>
+        </w:rPr>
+      </w:pPr>
+      <w:r>
+        <w:rPr>
+          <w:rFonts w:ascii="Arial Nova" w:hAnsi="Arial Nova"/>
+        </w:rPr>
+        <w:t xml:space="preserve">Firmware </w:t>
+      </w:r>
+      <w:r>
+        <w:rPr>
+          <w:rFonts w:ascii="Arial Nova" w:hAnsi="Arial Nova"/>
+        </w:rPr>
+        <w:t>Elements</w:t>
+      </w:r>
+    </w:p>
+    <w:p>
+      <w:pPr>
+        <w:pStyle w:val="ListParagraph"/>
+        <w:numPr>
+          <w:ilvl w:val="2"/>
+          <w:numId w:val="18"/>
+        </w:numPr>
+        <w:rPr>
+          <w:rFonts w:ascii="Arial Nova" w:hAnsi="Arial Nova"/>
+        </w:rPr>
+      </w:pPr>
+      <w:r>
+        <w:rPr>
+          <w:rFonts w:ascii="Arial Nova" w:hAnsi="Arial Nova"/>
+        </w:rPr>
+        <w:t>UART Driver</w:t>
+      </w:r>
+    </w:p>
+    <w:p>
+      <w:pPr>
+        <w:pStyle w:val="ListParagraph"/>
+        <w:numPr>
+          <w:ilvl w:val="2"/>
+          <w:numId w:val="18"/>
+        </w:numPr>
+        <w:rPr>
+          <w:rFonts w:ascii="Arial Nova" w:hAnsi="Arial Nova"/>
+        </w:rPr>
+      </w:pPr>
+      <w:r>
+        <w:rPr>
+          <w:rFonts w:ascii="Arial Nova" w:hAnsi="Arial Nova"/>
+        </w:rPr>
+        <w:t>Bluetooth Setup Driver</w:t>
+      </w:r>
+    </w:p>
+    <w:p>
+      <w:pPr>
+        <w:pStyle w:val="ListParagraph"/>
+        <w:numPr>
+          <w:ilvl w:val="2"/>
+          <w:numId w:val="18"/>
+        </w:numPr>
+        <w:rPr>
+          <w:rFonts w:ascii="Arial Nova" w:hAnsi="Arial Nova"/>
+        </w:rPr>
+      </w:pPr>
+      <w:r>
+        <w:rPr>
+          <w:rFonts w:ascii="Arial Nova" w:hAnsi="Arial Nova"/>
+        </w:rPr>
+        <w:t>CRC Driver</w:t>
+      </w:r>
+    </w:p>
+    <w:p>
+      <w:pPr>
+        <w:pStyle w:val="ListParagraph"/>
+        <w:numPr>
+          <w:ilvl w:val="2"/>
+          <w:numId w:val="18"/>
+        </w:numPr>
+        <w:rPr>
+          <w:rFonts w:ascii="Arial Nova" w:hAnsi="Arial Nova"/>
+        </w:rPr>
+      </w:pPr>
+      <w:r>
+        <w:rPr>
+          <w:rFonts w:ascii="Arial Nova" w:hAnsi="Arial Nova"/>
+        </w:rPr>
+        <w:t>SPI Driver</w:t>
+      </w:r>
+    </w:p>
+    <w:p>
+      <w:pPr>
+        <w:pStyle w:val="ListParagraph"/>
+        <w:numPr>
+          <w:ilvl w:val="2"/>
+          <w:numId w:val="18"/>
+        </w:numPr>
+        <w:rPr>
+          <w:rFonts w:ascii="Arial Nova" w:hAnsi="Arial Nova"/>
+        </w:rPr>
+      </w:pPr>
+      <w:r>
+        <w:rPr>
+          <w:rFonts w:ascii="Arial Nova" w:hAnsi="Arial Nova"/>
+        </w:rPr>
+        <w:t>ISP Command Library</w:t>
+      </w:r>
+    </w:p>
+    <w:p>
+      <w:pPr>
+        <w:pStyle w:val="ListParagraph"/>
+        <w:numPr>
+          <w:ilvl w:val="2"/>
+          <w:numId w:val="18"/>
+        </w:numPr>
+        <w:rPr>
+          <w:rFonts w:ascii="Arial Nova" w:hAnsi="Arial Nova"/>
+        </w:rPr>
+      </w:pPr>
+      <w:r>
+        <w:rPr>
+          <w:rFonts w:ascii="Arial Nova" w:hAnsi="Arial Nova"/>
+        </w:rPr>
+        <w:t>Target Board Software</w:t>
+      </w:r>
+    </w:p>
+    <w:p>
+      <w:pPr>
+        <w:pStyle w:val="ListParagraph"/>
+        <w:numPr>
+          <w:ilvl w:val="1"/>
+          <w:numId w:val="18"/>
+        </w:numPr>
+        <w:rPr>
+          <w:rFonts w:ascii="Arial Nova" w:hAnsi="Arial Nova"/>
+        </w:rPr>
+      </w:pPr>
+      <w:r>
+        <w:rPr>
+          <w:rFonts w:ascii="Arial Nova" w:hAnsi="Arial Nova"/>
+        </w:rPr>
+        <w:t>Software Elements</w:t>
+      </w:r>
+    </w:p>
+    <w:p>
+      <w:pPr>
+        <w:pStyle w:val="ListParagraph"/>
+        <w:numPr>
+          <w:ilvl w:val="2"/>
+          <w:numId w:val="18"/>
+        </w:numPr>
+        <w:rPr>
+          <w:rFonts w:ascii="Arial Nova" w:hAnsi="Arial Nova"/>
+        </w:rPr>
+      </w:pPr>
+      <w:r>
+        <w:rPr>
+          <w:rFonts w:ascii="Arial Nova" w:hAnsi="Arial Nova"/>
+        </w:rPr>
+        <w:t>Hex Parser</w:t>
+      </w:r>
+    </w:p>
+    <w:p>
+      <w:pPr>
+        <w:pStyle w:val="ListParagraph"/>
+        <w:numPr>
+          <w:ilvl w:val="2"/>
+          <w:numId w:val="18"/>
+        </w:numPr>
+        <w:rPr>
+          <w:rFonts w:ascii="Arial Nova" w:hAnsi="Arial Nova"/>
+        </w:rPr>
+      </w:pPr>
+      <w:r>
+        <w:rPr>
+          <w:rFonts w:ascii="Arial Nova" w:hAnsi="Arial Nova"/>
+        </w:rPr>
+        <w:t>State Machine Design</w:t>
+      </w:r>
     </w:p>
     <w:p>
       <w:pPr>
@@ -1845,7 +2320,7 @@
         <w:rFonts w:ascii="Arial Nova" w:eastAsiaTheme="minorHAnsi" w:hAnsi="Arial Nova" w:cstheme="minorBidi" w:hint="default"/>
       </w:rPr>
     </w:lvl>
-    <w:lvl w:ilvl="1" w:tplc="04090003" w:tentative="1">
+    <w:lvl w:ilvl="1" w:tplc="04090003">
       <w:start w:val="1"/>
       <w:numFmt w:val="bullet"/>
       <w:lvlText w:val="o"/>
@@ -2142,7 +2617,7 @@
         <w:ind w:left="1440" w:hanging="360"/>
       </w:pPr>
     </w:lvl>
-    <w:lvl w:ilvl="2" w:tplc="0409001B" w:tentative="1">
+    <w:lvl w:ilvl="2" w:tplc="0409001B">
       <w:start w:val="1"/>
       <w:numFmt w:val="lowerRoman"/>
       <w:lvlText w:val="%3."/>

</xml_diff>